<commit_message>
Minor changes to user needs and proto-persona
</commit_message>
<xml_diff>
--- a/Planning/james_proto_persona.docx
+++ b/Planning/james_proto_persona.docx
@@ -201,6 +201,12 @@
                     </w:rPr>
                     <w:t>To be able to track his spending</w:t>
                   </w:r>
+                  <w:r>
+                    <w:rPr>
+                      <w:sz w:val="32"/>
+                    </w:rPr>
+                    <w:t xml:space="preserve"> easily</w:t>
+                  </w:r>
                 </w:p>
                 <w:p>
                   <w:pPr>
@@ -318,6 +324,22 @@
                       <w:sz w:val="32"/>
                     </w:rPr>
                     <w:t>Worries about lack of disposable income</w:t>
+                  </w:r>
+                </w:p>
+                <w:p>
+                  <w:pPr>
+                    <w:pStyle w:val="ListParagraph"/>
+                    <w:numPr>
+                      <w:ilvl w:val="0"/>
+                      <w:numId w:val="1"/>
+                    </w:numPr>
+                    <w:spacing w:after="0"/>
+                  </w:pPr>
+                  <w:r>
+                    <w:rPr>
+                      <w:sz w:val="32"/>
+                    </w:rPr>
+                    <w:t>Currently uses paper and pen to keep track of his finances</w:t>
                   </w:r>
                 </w:p>
               </w:txbxContent>
@@ -1221,7 +1243,7 @@
   <a:extraClrSchemeLst/>
   <a:extLst>
     <a:ext uri="{05A4C25C-085E-4340-85A3-A5531E510DB2}">
-      <thm15:themeFamily xmlns="" xmlns:a="http://schemas.openxmlformats.org/drawingml/2006/main" xmlns:thm15="http://schemas.microsoft.com/office/thememl/2012/main" name="Office Theme" id="{62F939B6-93AF-4DB8-9C6B-D6C7DFDC589F}" vid="{4A3C46E8-61CC-4603-A589-7422A47A8E4A}"/>
+      <thm15:themeFamily xmlns:thm15="http://schemas.microsoft.com/office/thememl/2012/main" xmlns:a="http://schemas.openxmlformats.org/drawingml/2006/main" xmlns="" name="Office Theme" id="{62F939B6-93AF-4DB8-9C6B-D6C7DFDC589F}" vid="{4A3C46E8-61CC-4603-A589-7422A47A8E4A}"/>
     </a:ext>
   </a:extLst>
 </a:theme>

</xml_diff>